<commit_message>
Introduction second paragraph. Automatic License Place Detection and its applications.
</commit_message>
<xml_diff>
--- a/Introduction.docx
+++ b/Introduction.docx
@@ -9,177 +9,300 @@
         <w:jc w:val="both"/>
         <w:rPr>
           <w:rFonts w:ascii="Times New Roman" w:eastAsia="Times New Roman" w:hAnsi="Times New Roman" w:cs="Times New Roman"/>
-          <w:sz w:val="22"/>
-          <w:szCs w:val="22"/>
+          <w:color w:val="101010"/>
+          <w:shd w:val="clear" w:color="auto" w:fill="FFFFFF"/>
         </w:rPr>
       </w:pPr>
       <w:r>
         <w:rPr>
-          <w:rFonts w:ascii="Arial" w:eastAsia="Times New Roman" w:hAnsi="Arial" w:cs="Arial"/>
-          <w:color w:val="101010"/>
-          <w:sz w:val="22"/>
-          <w:szCs w:val="22"/>
+          <w:rFonts w:ascii="Times New Roman" w:eastAsia="Times New Roman" w:hAnsi="Times New Roman" w:cs="Times New Roman"/>
+          <w:color w:val="101010"/>
           <w:shd w:val="clear" w:color="auto" w:fill="FFFFFF"/>
         </w:rPr>
         <w:t>Humans use their eyes and their brains to see and visually sense the world around them. Computer vision is the science that aims to give a similar, if not better, capability to a machine or computer.</w:t>
       </w:r>
       <w:r>
         <w:rPr>
-          <w:rFonts w:ascii="Arial" w:eastAsia="Times New Roman" w:hAnsi="Arial" w:cs="Arial"/>
-          <w:color w:val="101010"/>
-          <w:sz w:val="22"/>
-          <w:szCs w:val="22"/>
+          <w:rFonts w:ascii="Times New Roman" w:eastAsia="Times New Roman" w:hAnsi="Times New Roman" w:cs="Times New Roman"/>
+          <w:color w:val="101010"/>
           <w:shd w:val="clear" w:color="auto" w:fill="FFFFFF"/>
         </w:rPr>
         <w:t xml:space="preserve"> Computer vision is concerned with the automatic extraction, analysis and understanding of useful information from a single image or a sequence of images. It involves the development of a theoretical and algorithmic basis to achieve automatic visual underst</w:t>
       </w:r>
       <w:r>
         <w:rPr>
-          <w:rFonts w:ascii="Arial" w:eastAsia="Times New Roman" w:hAnsi="Arial" w:cs="Arial"/>
-          <w:color w:val="101010"/>
-          <w:sz w:val="22"/>
-          <w:szCs w:val="22"/>
-          <w:shd w:val="clear" w:color="auto" w:fill="FFFFFF"/>
-        </w:rPr>
-        <w:t xml:space="preserve">anding. (The British Machine Vision Association and Society for Pattern Recognition, </w:t>
-      </w:r>
-      <w:proofErr w:type="spellStart"/>
-      <w:r>
-        <w:rPr>
-          <w:rFonts w:ascii="Arial" w:eastAsia="Times New Roman" w:hAnsi="Arial" w:cs="Arial"/>
-          <w:color w:val="101010"/>
-          <w:sz w:val="22"/>
-          <w:szCs w:val="22"/>
-          <w:shd w:val="clear" w:color="auto" w:fill="FFFFFF"/>
-        </w:rPr>
-        <w:t>n.d.</w:t>
-      </w:r>
-      <w:proofErr w:type="spellEnd"/>
-      <w:r>
-        <w:rPr>
-          <w:rFonts w:ascii="Arial" w:eastAsia="Times New Roman" w:hAnsi="Arial" w:cs="Arial"/>
-          <w:color w:val="101010"/>
-          <w:sz w:val="22"/>
-          <w:szCs w:val="22"/>
-          <w:shd w:val="clear" w:color="auto" w:fill="FFFFFF"/>
-        </w:rPr>
-        <w:t>)</w:t>
-      </w:r>
-      <w:r>
-        <w:rPr>
-          <w:rFonts w:ascii="Arial" w:eastAsia="Times New Roman" w:hAnsi="Arial" w:cs="Arial"/>
-          <w:color w:val="101010"/>
-          <w:sz w:val="22"/>
-          <w:szCs w:val="22"/>
+          <w:rFonts w:ascii="Times New Roman" w:eastAsia="Times New Roman" w:hAnsi="Times New Roman" w:cs="Times New Roman"/>
+          <w:color w:val="101010"/>
+          <w:shd w:val="clear" w:color="auto" w:fill="FFFFFF"/>
+        </w:rPr>
+        <w:t>anding. (The British Machine Vision Association and Society for Pattern Recognition, n.d.)</w:t>
+      </w:r>
+      <w:r>
+        <w:rPr>
+          <w:rFonts w:ascii="Times New Roman" w:eastAsia="Times New Roman" w:hAnsi="Times New Roman" w:cs="Times New Roman"/>
+          <w:color w:val="101010"/>
           <w:shd w:val="clear" w:color="auto" w:fill="FFFFFF"/>
         </w:rPr>
         <w:t xml:space="preserve">. One </w:t>
       </w:r>
       <w:r>
         <w:rPr>
-          <w:rFonts w:ascii="Arial" w:eastAsia="Times New Roman" w:hAnsi="Arial" w:cs="Arial"/>
-          <w:color w:val="101010"/>
-          <w:sz w:val="22"/>
-          <w:szCs w:val="22"/>
+          <w:rFonts w:ascii="Times New Roman" w:eastAsia="Times New Roman" w:hAnsi="Times New Roman" w:cs="Times New Roman"/>
+          <w:color w:val="101010"/>
           <w:shd w:val="clear" w:color="auto" w:fill="FFFFFF"/>
         </w:rPr>
         <w:t xml:space="preserve">of its </w:t>
       </w:r>
       <w:r>
         <w:rPr>
-          <w:rFonts w:ascii="Arial" w:eastAsia="Times New Roman" w:hAnsi="Arial" w:cs="Arial"/>
-          <w:color w:val="101010"/>
-          <w:sz w:val="22"/>
-          <w:szCs w:val="22"/>
+          <w:rFonts w:ascii="Times New Roman" w:eastAsia="Times New Roman" w:hAnsi="Times New Roman" w:cs="Times New Roman"/>
+          <w:color w:val="101010"/>
           <w:shd w:val="clear" w:color="auto" w:fill="FFFFFF"/>
         </w:rPr>
         <w:t>popular application</w:t>
       </w:r>
       <w:r>
         <w:rPr>
-          <w:rFonts w:ascii="Arial" w:eastAsia="Times New Roman" w:hAnsi="Arial" w:cs="Arial"/>
-          <w:color w:val="101010"/>
-          <w:sz w:val="22"/>
-          <w:szCs w:val="22"/>
+          <w:rFonts w:ascii="Times New Roman" w:eastAsia="Times New Roman" w:hAnsi="Times New Roman" w:cs="Times New Roman"/>
+          <w:color w:val="101010"/>
           <w:shd w:val="clear" w:color="auto" w:fill="FFFFFF"/>
         </w:rPr>
         <w:t xml:space="preserve">s includes </w:t>
       </w:r>
       <w:r>
         <w:rPr>
-          <w:rFonts w:ascii="Arial" w:eastAsia="Times New Roman" w:hAnsi="Arial" w:cs="Arial"/>
-          <w:color w:val="101010"/>
-          <w:sz w:val="22"/>
-          <w:szCs w:val="22"/>
+          <w:rFonts w:ascii="Times New Roman" w:eastAsia="Times New Roman" w:hAnsi="Times New Roman" w:cs="Times New Roman"/>
+          <w:color w:val="101010"/>
           <w:shd w:val="clear" w:color="auto" w:fill="FFFFFF"/>
         </w:rPr>
         <w:t>facial mapping as secure mobile authentication (Apple</w:t>
       </w:r>
       <w:r>
         <w:rPr>
-          <w:rFonts w:ascii="Arial" w:eastAsia="Times New Roman" w:hAnsi="Arial" w:cs="Arial"/>
-          <w:color w:val="101010"/>
-          <w:sz w:val="22"/>
-          <w:szCs w:val="22"/>
+          <w:rFonts w:ascii="Times New Roman" w:eastAsia="Times New Roman" w:hAnsi="Times New Roman" w:cs="Times New Roman"/>
+          <w:color w:val="101010"/>
           <w:shd w:val="clear" w:color="auto" w:fill="FFFFFF"/>
         </w:rPr>
         <w:t xml:space="preserve"> iPhone X</w:t>
       </w:r>
       <w:r>
         <w:rPr>
-          <w:rFonts w:ascii="Arial" w:eastAsia="Times New Roman" w:hAnsi="Arial" w:cs="Arial"/>
-          <w:color w:val="101010"/>
-          <w:sz w:val="22"/>
-          <w:szCs w:val="22"/>
+          <w:rFonts w:ascii="Times New Roman" w:eastAsia="Times New Roman" w:hAnsi="Times New Roman" w:cs="Times New Roman"/>
+          <w:color w:val="101010"/>
           <w:shd w:val="clear" w:color="auto" w:fill="FFFFFF"/>
         </w:rPr>
         <w:t>, 2018). Through this, the user’</w:t>
       </w:r>
       <w:r>
         <w:rPr>
-          <w:rFonts w:ascii="Arial" w:eastAsia="Times New Roman" w:hAnsi="Arial" w:cs="Arial"/>
-          <w:color w:val="101010"/>
-          <w:sz w:val="22"/>
-          <w:szCs w:val="22"/>
-          <w:shd w:val="clear" w:color="auto" w:fill="FFFFFF"/>
-        </w:rPr>
-        <w:t xml:space="preserve">s face becomes the password. </w:t>
-      </w:r>
-      <w:proofErr w:type="spellStart"/>
-      <w:r>
-        <w:rPr>
-          <w:rFonts w:ascii="Arial" w:eastAsia="Times New Roman" w:hAnsi="Arial" w:cs="Arial"/>
-          <w:color w:val="101010"/>
-          <w:sz w:val="22"/>
-          <w:szCs w:val="22"/>
-          <w:shd w:val="clear" w:color="auto" w:fill="FFFFFF"/>
-        </w:rPr>
-        <w:t>FaceID</w:t>
-      </w:r>
-      <w:proofErr w:type="spellEnd"/>
-      <w:r>
-        <w:rPr>
-          <w:rFonts w:ascii="Arial" w:eastAsia="Times New Roman" w:hAnsi="Arial" w:cs="Arial"/>
-          <w:color w:val="101010"/>
-          <w:sz w:val="22"/>
-          <w:szCs w:val="22"/>
-          <w:shd w:val="clear" w:color="auto" w:fill="FFFFFF"/>
-        </w:rPr>
-        <w:t xml:space="preserve"> as it is named, the user is allowed a secure and private way to unlock, authenticate, and pay using a mobile phone.</w:t>
-      </w:r>
+          <w:rFonts w:ascii="Times New Roman" w:eastAsia="Times New Roman" w:hAnsi="Times New Roman" w:cs="Times New Roman"/>
+          <w:color w:val="101010"/>
+          <w:shd w:val="clear" w:color="auto" w:fill="FFFFFF"/>
+        </w:rPr>
+        <w:t>s face becomes the password. FaceID as it is named, the user is allowed a secure and private way to unlock, authenticate, and pay using a mobile phone.</w:t>
+      </w:r>
+    </w:p>
+    <w:p>
+      <w:pPr>
+        <w:spacing w:line="240" w:lineRule="auto"/>
+        <w:ind w:firstLine="720"/>
+        <w:jc w:val="both"/>
+        <w:rPr>
+          <w:rFonts w:ascii="Times New Roman" w:eastAsia="Times New Roman" w:hAnsi="Times New Roman" w:cs="Times New Roman"/>
+          <w:color w:val="101010"/>
+          <w:shd w:val="clear" w:color="auto" w:fill="FFFFFF"/>
+        </w:rPr>
+      </w:pPr>
+    </w:p>
+    <w:p>
+      <w:pPr>
+        <w:spacing w:line="240" w:lineRule="auto"/>
+        <w:ind w:firstLine="720"/>
+        <w:jc w:val="both"/>
+        <w:rPr>
+          <w:rFonts w:ascii="Times New Roman" w:eastAsia="Times New Roman" w:hAnsi="Times New Roman" w:cs="Times New Roman"/>
+        </w:rPr>
+      </w:pPr>
+      <w:r>
+        <w:rPr>
+          <w:rFonts w:ascii="Times New Roman" w:eastAsia="Times New Roman" w:hAnsi="Times New Roman" w:cs="Times New Roman"/>
+          <w:color w:val="101010"/>
+          <w:shd w:val="clear" w:color="auto" w:fill="FFFFFF"/>
+        </w:rPr>
+        <w:t xml:space="preserve">Another well-known application under this field of study is the automated detection of license plates, </w:t>
+      </w:r>
+      <w:r>
+        <w:rPr>
+          <w:rFonts w:ascii="Times New Roman" w:eastAsia="Times New Roman" w:hAnsi="Times New Roman" w:cs="Times New Roman"/>
+          <w:color w:val="101010"/>
+          <w:shd w:val="clear" w:color="auto" w:fill="FFFFFF"/>
+        </w:rPr>
+        <w:t xml:space="preserve">where </w:t>
+      </w:r>
+      <w:r>
+        <w:rPr>
+          <w:rFonts w:ascii="Times New Roman" w:eastAsia="Times New Roman" w:hAnsi="Times New Roman" w:cs="Times New Roman"/>
+          <w:color w:val="101010"/>
+          <w:shd w:val="clear" w:color="auto" w:fill="FFFFFF"/>
+        </w:rPr>
+        <w:t xml:space="preserve">a system </w:t>
+      </w:r>
+      <w:r>
+        <w:rPr>
+          <w:rFonts w:ascii="Times New Roman" w:eastAsia="Times New Roman" w:hAnsi="Times New Roman" w:cs="Times New Roman"/>
+          <w:color w:val="101010"/>
+          <w:shd w:val="clear" w:color="auto" w:fill="FFFFFF"/>
+        </w:rPr>
+        <w:t xml:space="preserve">is </w:t>
+      </w:r>
+      <w:r>
+        <w:rPr>
+          <w:rFonts w:ascii="Times New Roman" w:eastAsia="Times New Roman" w:hAnsi="Times New Roman" w:cs="Times New Roman"/>
+          <w:color w:val="101010"/>
+          <w:shd w:val="clear" w:color="auto" w:fill="FFFFFF"/>
+        </w:rPr>
+        <w:t>used to identify and recognize the license plates of vehicles.</w:t>
+      </w:r>
+      <w:r>
+        <w:rPr>
+          <w:rFonts w:ascii="Times New Roman" w:eastAsia="Times New Roman" w:hAnsi="Times New Roman" w:cs="Times New Roman"/>
+          <w:color w:val="101010"/>
+          <w:shd w:val="clear" w:color="auto" w:fill="FFFFFF"/>
+        </w:rPr>
+        <w:t xml:space="preserve"> Moreover, v</w:t>
+      </w:r>
+      <w:r>
+        <w:rPr>
+          <w:rFonts w:ascii="Times New Roman" w:eastAsia="Times New Roman" w:hAnsi="Times New Roman" w:cs="Times New Roman"/>
+          <w:color w:val="101010"/>
+          <w:shd w:val="clear" w:color="auto" w:fill="FFFFFF"/>
+        </w:rPr>
+        <w:t>arious countries around the world have adapted and developed many kinds of license plate detection software</w:t>
+      </w:r>
+      <w:r>
+        <w:rPr>
+          <w:rFonts w:ascii="Times New Roman" w:eastAsia="Times New Roman" w:hAnsi="Times New Roman" w:cs="Times New Roman"/>
+          <w:color w:val="101010"/>
+          <w:shd w:val="clear" w:color="auto" w:fill="FFFFFF"/>
+        </w:rPr>
+        <w:t xml:space="preserve">, </w:t>
+      </w:r>
+      <w:r>
+        <w:rPr>
+          <w:rFonts w:ascii="Times New Roman" w:eastAsia="Times New Roman" w:hAnsi="Times New Roman" w:cs="Times New Roman"/>
+          <w:color w:val="101010"/>
+          <w:shd w:val="clear" w:color="auto" w:fill="FFFFFF"/>
+        </w:rPr>
+        <w:t>resulting in the emergence of diverse technologies relative to their respective law enforcement on license plate formats.</w:t>
+      </w:r>
+      <w:r>
+        <w:rPr>
+          <w:rFonts w:ascii="Times New Roman" w:eastAsia="Times New Roman" w:hAnsi="Times New Roman" w:cs="Times New Roman"/>
+          <w:color w:val="101010"/>
+          <w:shd w:val="clear" w:color="auto" w:fill="FFFFFF"/>
+        </w:rPr>
+        <w:t xml:space="preserve"> One application is</w:t>
+      </w:r>
+      <w:r>
+        <w:rPr>
+          <w:rFonts w:ascii="Times New Roman" w:eastAsia="Times New Roman" w:hAnsi="Times New Roman" w:cs="Times New Roman"/>
+          <w:color w:val="101010"/>
+          <w:shd w:val="clear" w:color="auto" w:fill="FFFFFF"/>
+        </w:rPr>
+        <w:t xml:space="preserve"> used as flexible and automatic</w:t>
+      </w:r>
+      <w:r>
+        <w:rPr>
+          <w:rFonts w:ascii="Times New Roman" w:eastAsia="Times New Roman" w:hAnsi="Times New Roman" w:cs="Times New Roman"/>
+          <w:color w:val="101010"/>
+          <w:shd w:val="clear" w:color="auto" w:fill="FFFFFF"/>
+        </w:rPr>
+        <w:t xml:space="preserve"> toll collection system </w:t>
+      </w:r>
+      <w:r>
+        <w:rPr>
+          <w:rFonts w:ascii="Times New Roman" w:eastAsia="Times New Roman" w:hAnsi="Times New Roman" w:cs="Times New Roman"/>
+          <w:color w:val="101010"/>
+          <w:shd w:val="clear" w:color="auto" w:fill="FFFFFF"/>
+        </w:rPr>
+        <w:t>(</w:t>
+      </w:r>
+      <w:r>
+        <w:rPr>
+          <w:rFonts w:ascii="Times New Roman" w:eastAsia="Times New Roman" w:hAnsi="Times New Roman" w:cs="Times New Roman"/>
+          <w:color w:val="101010"/>
+          <w:shd w:val="clear" w:color="auto" w:fill="FFFFFF"/>
+        </w:rPr>
+        <w:t xml:space="preserve">Shevale, 2014) </w:t>
+      </w:r>
+      <w:r>
+        <w:rPr>
+          <w:rFonts w:ascii="Times New Roman" w:eastAsia="Times New Roman" w:hAnsi="Times New Roman" w:cs="Times New Roman"/>
+          <w:color w:val="101010"/>
+          <w:shd w:val="clear" w:color="auto" w:fill="FFFFFF"/>
+        </w:rPr>
+        <w:t xml:space="preserve">which is used to control the payment of fees, parking areas, highways, bridges, or tunnels, etc. </w:t>
+      </w:r>
+      <w:r>
+        <w:rPr>
+          <w:rFonts w:ascii="Times New Roman" w:eastAsia="Times New Roman" w:hAnsi="Times New Roman" w:cs="Times New Roman"/>
+          <w:color w:val="101010"/>
+          <w:shd w:val="clear" w:color="auto" w:fill="FFFFFF"/>
+        </w:rPr>
+        <w:t xml:space="preserve">On the other hand, one is </w:t>
+      </w:r>
+      <w:r>
+        <w:rPr>
+          <w:rFonts w:ascii="Times New Roman" w:eastAsia="Times New Roman" w:hAnsi="Times New Roman" w:cs="Times New Roman"/>
+          <w:color w:val="101010"/>
+          <w:shd w:val="clear" w:color="auto" w:fill="FFFFFF"/>
+        </w:rPr>
+        <w:t xml:space="preserve">widely used as access control mechanisms </w:t>
+      </w:r>
+      <w:r>
+        <w:rPr>
+          <w:rFonts w:ascii="Times New Roman" w:eastAsia="Times New Roman" w:hAnsi="Times New Roman" w:cs="Times New Roman"/>
+          <w:color w:val="000000"/>
+        </w:rPr>
+        <w:t>for limiting access to areas and resources based on users' identities and their membership in various predefined groups</w:t>
+      </w:r>
+      <w:r>
+        <w:rPr>
+          <w:rFonts w:ascii="Times New Roman" w:eastAsia="Times New Roman" w:hAnsi="Times New Roman" w:cs="Times New Roman"/>
+          <w:color w:val="000000"/>
+        </w:rPr>
+        <w:t xml:space="preserve"> (Automatic Number Plate Recognition, n.d.)</w:t>
+      </w:r>
+      <w:r>
+        <w:rPr>
+          <w:rFonts w:ascii="Times New Roman" w:eastAsia="Times New Roman" w:hAnsi="Times New Roman" w:cs="Times New Roman"/>
+          <w:color w:val="000000"/>
+        </w:rPr>
+        <w:t>, and many other applications.</w:t>
+      </w:r>
+      <w:bookmarkStart w:id="0" w:name="_GoBack"/>
+      <w:bookmarkEnd w:id="0"/>
+    </w:p>
+    <w:p>
+      <w:pPr>
+        <w:spacing w:line="240" w:lineRule="auto"/>
+        <w:ind w:firstLine="720"/>
+        <w:jc w:val="both"/>
+        <w:rPr>
+          <w:rFonts w:ascii="Times New Roman" w:eastAsia="Times New Roman" w:hAnsi="Times New Roman" w:cs="Times New Roman"/>
+        </w:rPr>
+      </w:pPr>
     </w:p>
     <w:p>
       <w:pPr>
         <w:jc w:val="both"/>
         <w:rPr>
-          <w:rFonts w:ascii="Arial" w:hAnsi="Arial" w:cs="Arial"/>
+          <w:rFonts w:ascii="Times New Roman" w:hAnsi="Times New Roman" w:cs="Times New Roman"/>
         </w:rPr>
       </w:pPr>
-      <w:bookmarkStart w:id="0" w:name="_GoBack"/>
-      <w:bookmarkEnd w:id="0"/>
     </w:p>
     <w:sectPr>
-      <w:pgSz w:w="12240" w:h="15840"/>
+      <w:pgSz w:w="11900" w:h="16840" w:code="9"/>
       <w:pgMar w:top="1440" w:right="1440" w:bottom="1440" w:left="1440" w:header="708" w:footer="708" w:gutter="0"/>
       <w:cols w:space="708"/>
       <w:docGrid w:linePitch="360"/>

</xml_diff>